<commit_message>
add shellscript to automatically install latest requirement for the system
</commit_message>
<xml_diff>
--- a/seperate_components/server/REQUIRED.docx
+++ b/seperate_components/server/REQUIRED.docx
@@ -1,6 +1,6 @@
 
 <file path=word/document.xml><?xml version="1.0" encoding="utf-8"?>
-<w:document xmlns:wpc="http://schemas.microsoft.com/office/word/2010/wordprocessingCanvas" xmlns:cx="http://schemas.microsoft.com/office/drawing/2014/chartex" xmlns:cx1="http://schemas.microsoft.com/office/drawing/2015/9/8/chartex" xmlns:cx2="http://schemas.microsoft.com/office/drawing/2015/10/21/chartex" xmlns:cx3="http://schemas.microsoft.com/office/drawing/2016/5/9/chartex" xmlns:cx4="http://schemas.microsoft.com/office/drawing/2016/5/10/chartex" xmlns:cx5="http://schemas.microsoft.com/office/drawing/2016/5/11/chartex" xmlns:cx6="http://schemas.microsoft.com/office/drawing/2016/5/12/chartex" xmlns:cx7="http://schemas.microsoft.com/office/drawing/2016/5/13/chartex" xmlns:cx8="http://schemas.microsoft.com/office/drawing/2016/5/14/chartex" xmlns:mc="http://schemas.openxmlformats.org/markup-compatibility/2006" xmlns:aink="http://schemas.microsoft.com/office/drawing/2016/ink" xmlns:am3d="http://schemas.microsoft.com/office/drawing/2017/model3d" xmlns:o="urn:schemas-microsoft-com:office:office" xmlns:r="http://schemas.openxmlformats.org/officeDocument/2006/relationships" xmlns:m="http://schemas.openxmlformats.org/officeDocument/2006/math" xmlns:v="urn:schemas-microsoft-com:vml" xmlns:wp14="http://schemas.microsoft.com/office/word/2010/wordprocessingDrawing" xmlns:wp="http://schemas.openxmlformats.org/drawingml/2006/wordprocessingDrawing" xmlns:w10="urn:schemas-microsoft-com:office:word" xmlns:w="http://schemas.openxmlformats.org/wordprocessingml/2006/main" xmlns:w14="http://schemas.microsoft.com/office/word/2010/wordml" xmlns:w15="http://schemas.microsoft.com/office/word/2012/wordml" xmlns:w16cid="http://schemas.microsoft.com/office/word/2016/wordml/cid" xmlns:w16se="http://schemas.microsoft.com/office/word/2015/wordml/symex" xmlns:wpg="http://schemas.microsoft.com/office/word/2010/wordprocessingGroup" xmlns:wpi="http://schemas.microsoft.com/office/word/2010/wordprocessingInk" xmlns:wne="http://schemas.microsoft.com/office/word/2006/wordml" xmlns:wps="http://schemas.microsoft.com/office/word/2010/wordprocessingShape" mc:Ignorable="w14 w15 w16se w16cid wp14">
+<w:document xmlns:wpc="http://schemas.microsoft.com/office/word/2010/wordprocessingCanvas" xmlns:cx="http://schemas.microsoft.com/office/drawing/2014/chartex" xmlns:cx1="http://schemas.microsoft.com/office/drawing/2015/9/8/chartex" xmlns:cx2="http://schemas.microsoft.com/office/drawing/2015/10/21/chartex" xmlns:cx3="http://schemas.microsoft.com/office/drawing/2016/5/9/chartex" xmlns:cx4="http://schemas.microsoft.com/office/drawing/2016/5/10/chartex" xmlns:cx5="http://schemas.microsoft.com/office/drawing/2016/5/11/chartex" xmlns:cx6="http://schemas.microsoft.com/office/drawing/2016/5/12/chartex" xmlns:cx7="http://schemas.microsoft.com/office/drawing/2016/5/13/chartex" xmlns:cx8="http://schemas.microsoft.com/office/drawing/2016/5/14/chartex" xmlns:mc="http://schemas.openxmlformats.org/markup-compatibility/2006" xmlns:aink="http://schemas.microsoft.com/office/drawing/2016/ink" xmlns:am3d="http://schemas.microsoft.com/office/drawing/2017/model3d" xmlns:o="urn:schemas-microsoft-com:office:office" xmlns:r="http://schemas.openxmlformats.org/officeDocument/2006/relationships" xmlns:m="http://schemas.openxmlformats.org/officeDocument/2006/math" xmlns:v="urn:schemas-microsoft-com:vml" xmlns:wp14="http://schemas.microsoft.com/office/word/2010/wordprocessingDrawing" xmlns:wp="http://schemas.openxmlformats.org/drawingml/2006/wordprocessingDrawing" xmlns:w10="urn:schemas-microsoft-com:office:word" xmlns:w="http://schemas.openxmlformats.org/wordprocessingml/2006/main" xmlns:w14="http://schemas.microsoft.com/office/word/2010/wordml" xmlns:w15="http://schemas.microsoft.com/office/word/2012/wordml" xmlns:w16cex="http://schemas.microsoft.com/office/word/2018/wordml/cex" xmlns:w16cid="http://schemas.microsoft.com/office/word/2016/wordml/cid" xmlns:w16="http://schemas.microsoft.com/office/word/2018/wordml" xmlns:w16se="http://schemas.microsoft.com/office/word/2015/wordml/symex" xmlns:wpg="http://schemas.microsoft.com/office/word/2010/wordprocessingGroup" xmlns:wpi="http://schemas.microsoft.com/office/word/2010/wordprocessingInk" xmlns:wne="http://schemas.microsoft.com/office/word/2006/wordml" xmlns:wps="http://schemas.microsoft.com/office/word/2010/wordprocessingShape" mc:Ignorable="w14 w15 w16se w16cid w16 w16cex wp14">
   <w:body>
     <w:p>
       <w:r>
@@ -9,7 +9,10 @@
     </w:p>
     <w:p>
       <w:r>
-        <w:t>Pip3 install flask</w:t>
+        <w:t>p</w:t>
+      </w:r>
+      <w:r>
+        <w:t>ip3 install flask</w:t>
       </w:r>
     </w:p>
     <w:p>
@@ -27,7 +30,10 @@
     </w:p>
     <w:p>
       <w:r>
-        <w:t>Pip3 install python-</w:t>
+        <w:t>p</w:t>
+      </w:r>
+      <w:r>
+        <w:t>ip3 install python-</w:t>
       </w:r>
       <w:proofErr w:type="spellStart"/>
       <w:r>
@@ -50,7 +56,10 @@
     </w:p>
     <w:p>
       <w:r>
-        <w:t>Pip3 install flask-wtf</w:t>
+        <w:t>p</w:t>
+      </w:r>
+      <w:r>
+        <w:t>ip3 install flask-wtf</w:t>
       </w:r>
     </w:p>
     <w:p>
@@ -109,7 +118,16 @@
           <w:sz w:val="20"/>
           <w:szCs w:val="20"/>
         </w:rPr>
-        <w:t>Pip</w:t>
+        <w:t>p</w:t>
+      </w:r>
+      <w:r>
+        <w:rPr>
+          <w:rFonts w:ascii="Consolas" w:eastAsia="Times New Roman" w:hAnsi="Consolas" w:cs="Courier New"/>
+          <w:color w:val="4D4D4C"/>
+          <w:sz w:val="20"/>
+          <w:szCs w:val="20"/>
+        </w:rPr>
+        <w:t>ip</w:t>
       </w:r>
       <w:r>
         <w:rPr>
@@ -189,7 +207,7 @@
           <w:sz w:val="20"/>
           <w:szCs w:val="20"/>
         </w:rPr>
-        <w:t>P</w:t>
+        <w:t>p</w:t>
       </w:r>
       <w:r>
         <w:rPr>
@@ -267,7 +285,7 @@
           <w:sz w:val="20"/>
           <w:szCs w:val="20"/>
         </w:rPr>
-        <w:t>P</w:t>
+        <w:t>p</w:t>
       </w:r>
       <w:r>
         <w:rPr>
@@ -338,14 +356,15 @@
           <w:szCs w:val="18"/>
         </w:rPr>
       </w:pPr>
-      <w:r>
-        <w:rPr>
-          <w:rFonts w:ascii="Consolas" w:eastAsia="Times New Roman" w:hAnsi="Consolas" w:cs="Courier New"/>
-          <w:color w:val="4D4D4C"/>
-          <w:sz w:val="20"/>
-          <w:szCs w:val="20"/>
-        </w:rPr>
-        <w:t>P</w:t>
+      <w:bookmarkStart w:id="0" w:name="_GoBack"/>
+      <w:r>
+        <w:rPr>
+          <w:rFonts w:ascii="Consolas" w:eastAsia="Times New Roman" w:hAnsi="Consolas" w:cs="Courier New"/>
+          <w:color w:val="4D4D4C"/>
+          <w:sz w:val="20"/>
+          <w:szCs w:val="20"/>
+        </w:rPr>
+        <w:t>p</w:t>
       </w:r>
       <w:r>
         <w:rPr>
@@ -375,6 +394,7 @@
         <w:t xml:space="preserve"> install flask-bootstrap</w:t>
       </w:r>
     </w:p>
+    <w:bookmarkEnd w:id="0"/>
     <w:p/>
     <w:p>
       <w:r>
@@ -674,14 +694,25 @@
         </w:rPr>
       </w:pPr>
       <w:proofErr w:type="spellStart"/>
-      <w:r>
-        <w:rPr>
-          <w:rFonts w:ascii="Consolas" w:eastAsia="Times New Roman" w:hAnsi="Consolas" w:cs="Courier New"/>
-          <w:color w:val="4D4D4C"/>
-          <w:sz w:val="20"/>
-          <w:szCs w:val="20"/>
-        </w:rPr>
-        <w:t>db.session.</w:t>
+      <w:proofErr w:type="gramStart"/>
+      <w:r>
+        <w:rPr>
+          <w:rFonts w:ascii="Consolas" w:eastAsia="Times New Roman" w:hAnsi="Consolas" w:cs="Courier New"/>
+          <w:color w:val="4D4D4C"/>
+          <w:sz w:val="20"/>
+          <w:szCs w:val="20"/>
+        </w:rPr>
+        <w:t>db.session</w:t>
+      </w:r>
+      <w:proofErr w:type="gramEnd"/>
+      <w:r>
+        <w:rPr>
+          <w:rFonts w:ascii="Consolas" w:eastAsia="Times New Roman" w:hAnsi="Consolas" w:cs="Courier New"/>
+          <w:color w:val="4D4D4C"/>
+          <w:sz w:val="20"/>
+          <w:szCs w:val="20"/>
+        </w:rPr>
+        <w:t>.</w:t>
       </w:r>
       <w:r>
         <w:rPr>
@@ -758,14 +789,25 @@
         </w:rPr>
       </w:pPr>
       <w:proofErr w:type="spellStart"/>
-      <w:r>
-        <w:rPr>
-          <w:rFonts w:ascii="Consolas" w:eastAsia="Times New Roman" w:hAnsi="Consolas" w:cs="Courier New"/>
-          <w:color w:val="4D4D4C"/>
-          <w:sz w:val="20"/>
-          <w:szCs w:val="20"/>
-        </w:rPr>
-        <w:t>db.session.commit</w:t>
+      <w:proofErr w:type="gramStart"/>
+      <w:r>
+        <w:rPr>
+          <w:rFonts w:ascii="Consolas" w:eastAsia="Times New Roman" w:hAnsi="Consolas" w:cs="Courier New"/>
+          <w:color w:val="4D4D4C"/>
+          <w:sz w:val="20"/>
+          <w:szCs w:val="20"/>
+        </w:rPr>
+        <w:t>db.session</w:t>
+      </w:r>
+      <w:proofErr w:type="gramEnd"/>
+      <w:r>
+        <w:rPr>
+          <w:rFonts w:ascii="Consolas" w:eastAsia="Times New Roman" w:hAnsi="Consolas" w:cs="Courier New"/>
+          <w:color w:val="4D4D4C"/>
+          <w:sz w:val="20"/>
+          <w:szCs w:val="20"/>
+        </w:rPr>
+        <w:t>.commit</w:t>
       </w:r>
       <w:proofErr w:type="spellEnd"/>
       <w:r>
@@ -827,6 +869,7 @@
         <w:t xml:space="preserve"> </w:t>
       </w:r>
       <w:proofErr w:type="spellStart"/>
+      <w:proofErr w:type="gramStart"/>
       <w:r>
         <w:rPr>
           <w:rStyle w:val="typ"/>
@@ -874,7 +917,16 @@
           <w:rFonts w:ascii="Consolas" w:hAnsi="Consolas"/>
           <w:color w:val="4D4D4C"/>
         </w:rPr>
-        <w:t>()</w:t>
+        <w:t>(</w:t>
+      </w:r>
+      <w:proofErr w:type="gramEnd"/>
+      <w:r>
+        <w:rPr>
+          <w:rStyle w:val="pun"/>
+          <w:rFonts w:ascii="Consolas" w:hAnsi="Consolas"/>
+          <w:color w:val="4D4D4C"/>
+        </w:rPr>
+        <w:t>)</w:t>
       </w:r>
     </w:p>
     <w:p>
@@ -987,6 +1039,7 @@
         <w:t xml:space="preserve">     </w:t>
       </w:r>
       <w:proofErr w:type="spellStart"/>
+      <w:proofErr w:type="gramStart"/>
       <w:r>
         <w:rPr>
           <w:rStyle w:val="pln"/>
@@ -1011,6 +1064,7 @@
         </w:rPr>
         <w:t>session</w:t>
       </w:r>
+      <w:proofErr w:type="gramEnd"/>
       <w:r>
         <w:rPr>
           <w:rStyle w:val="pun"/>
@@ -1090,14 +1144,25 @@
         </w:rPr>
       </w:pPr>
       <w:proofErr w:type="spellStart"/>
-      <w:r>
-        <w:rPr>
-          <w:rFonts w:ascii="Consolas" w:eastAsia="Times New Roman" w:hAnsi="Consolas" w:cs="Courier New"/>
-          <w:color w:val="4D4D4C"/>
-          <w:sz w:val="20"/>
-          <w:szCs w:val="20"/>
-        </w:rPr>
-        <w:t>db.session.commit</w:t>
+      <w:proofErr w:type="gramStart"/>
+      <w:r>
+        <w:rPr>
+          <w:rFonts w:ascii="Consolas" w:eastAsia="Times New Roman" w:hAnsi="Consolas" w:cs="Courier New"/>
+          <w:color w:val="4D4D4C"/>
+          <w:sz w:val="20"/>
+          <w:szCs w:val="20"/>
+        </w:rPr>
+        <w:t>db.session</w:t>
+      </w:r>
+      <w:proofErr w:type="gramEnd"/>
+      <w:r>
+        <w:rPr>
+          <w:rFonts w:ascii="Consolas" w:eastAsia="Times New Roman" w:hAnsi="Consolas" w:cs="Courier New"/>
+          <w:color w:val="4D4D4C"/>
+          <w:sz w:val="20"/>
+          <w:szCs w:val="20"/>
+        </w:rPr>
+        <w:t>.commit</w:t>
       </w:r>
       <w:proofErr w:type="spellEnd"/>
       <w:r>
@@ -1180,8 +1245,6 @@
           <w:t>Update database:</w:t>
         </w:r>
       </w:hyperlink>
-      <w:bookmarkStart w:id="0" w:name="_GoBack"/>
-      <w:bookmarkEnd w:id="0"/>
     </w:p>
     <w:p>
       <w:pPr>
@@ -1439,7 +1502,7 @@
 </file>
 
 <file path=word/styles.xml><?xml version="1.0" encoding="utf-8"?>
-<w:styles xmlns:mc="http://schemas.openxmlformats.org/markup-compatibility/2006" xmlns:r="http://schemas.openxmlformats.org/officeDocument/2006/relationships" xmlns:w="http://schemas.openxmlformats.org/wordprocessingml/2006/main" xmlns:w14="http://schemas.microsoft.com/office/word/2010/wordml" xmlns:w15="http://schemas.microsoft.com/office/word/2012/wordml" xmlns:w16cid="http://schemas.microsoft.com/office/word/2016/wordml/cid" xmlns:w16se="http://schemas.microsoft.com/office/word/2015/wordml/symex" mc:Ignorable="w14 w15 w16se w16cid">
+<w:styles xmlns:mc="http://schemas.openxmlformats.org/markup-compatibility/2006" xmlns:r="http://schemas.openxmlformats.org/officeDocument/2006/relationships" xmlns:w="http://schemas.openxmlformats.org/wordprocessingml/2006/main" xmlns:w14="http://schemas.microsoft.com/office/word/2010/wordml" xmlns:w15="http://schemas.microsoft.com/office/word/2012/wordml" xmlns:w16cex="http://schemas.microsoft.com/office/word/2018/wordml/cex" xmlns:w16cid="http://schemas.microsoft.com/office/word/2016/wordml/cid" xmlns:w16="http://schemas.microsoft.com/office/word/2018/wordml" xmlns:w16se="http://schemas.microsoft.com/office/word/2015/wordml/symex" mc:Ignorable="w14 w15 w16se w16cid w16 w16cex">
   <w:docDefaults>
     <w:rPrDefault>
       <w:rPr>
@@ -1455,7 +1518,7 @@
       </w:pPr>
     </w:pPrDefault>
   </w:docDefaults>
-  <w:latentStyles w:defLockedState="0" w:defUIPriority="99" w:defSemiHidden="0" w:defUnhideWhenUsed="0" w:defQFormat="0" w:count="377">
+  <w:latentStyles w:defLockedState="0" w:defUIPriority="99" w:defSemiHidden="0" w:defUnhideWhenUsed="0" w:defQFormat="0" w:count="376">
     <w:lsdException w:name="Normal" w:uiPriority="0" w:qFormat="1"/>
     <w:lsdException w:name="heading 1" w:uiPriority="9" w:qFormat="1"/>
     <w:lsdException w:name="heading 2" w:semiHidden="1" w:uiPriority="9" w:unhideWhenUsed="1" w:qFormat="1"/>
@@ -1832,7 +1895,6 @@
     <w:lsdException w:name="Hashtag" w:semiHidden="1" w:unhideWhenUsed="1"/>
     <w:lsdException w:name="Unresolved Mention" w:semiHidden="1" w:unhideWhenUsed="1"/>
     <w:lsdException w:name="Smart Link" w:semiHidden="1" w:unhideWhenUsed="1"/>
-    <w:lsdException w:name="Smart Link Error" w:semiHidden="1" w:unhideWhenUsed="1"/>
   </w:latentStyles>
   <w:style w:type="paragraph" w:default="1" w:styleId="Normal">
     <w:name w:val="Normal"/>

</xml_diff>